<commit_message>
Fixed some issues while adding some statistical content
</commit_message>
<xml_diff>
--- a/Topic(C)_Research_Thesis.docx
+++ b/Topic(C)_Research_Thesis.docx
@@ -439,6 +439,12 @@
     </w:p>
     <w:sdt>
       <w:sdtPr>
+        <w:rPr>
+          <w:rFonts w:asciiTheme="minorHAnsi" w:eastAsiaTheme="minorHAnsi" w:hAnsiTheme="minorHAnsi" w:cstheme="minorBidi"/>
+          <w:color w:val="auto"/>
+          <w:sz w:val="22"/>
+          <w:szCs w:val="22"/>
+        </w:rPr>
         <w:id w:val="1180389827"/>
         <w:docPartObj>
           <w:docPartGallery w:val="Table of Contents"/>
@@ -447,13 +453,9 @@
       </w:sdtPr>
       <w:sdtEndPr>
         <w:rPr>
-          <w:rFonts w:asciiTheme="minorHAnsi" w:eastAsiaTheme="minorHAnsi" w:hAnsiTheme="minorHAnsi" w:cstheme="minorBidi"/>
           <w:b/>
           <w:bCs/>
           <w:noProof/>
-          <w:color w:val="auto"/>
-          <w:sz w:val="22"/>
-          <w:szCs w:val="22"/>
           <w:rtl/>
         </w:rPr>
       </w:sdtEndPr>
@@ -2106,42 +2108,7 @@
           <w:sz w:val="28"/>
           <w:szCs w:val="28"/>
         </w:rPr>
-        <w:t>Suppose we have a basket full of appl</w:t>
-      </w:r>
-      <w:r>
-        <w:rPr>
-          <w:sz w:val="28"/>
-          <w:szCs w:val="28"/>
-        </w:rPr>
-        <w:t xml:space="preserve">es and a bowl full of the label </w:t>
-      </w:r>
-      <w:r>
-        <w:rPr>
-          <w:sz w:val="28"/>
-          <w:szCs w:val="28"/>
-        </w:rPr>
-        <w:t>“apple”</w:t>
-      </w:r>
-      <w:r>
-        <w:rPr>
-          <w:sz w:val="28"/>
-          <w:szCs w:val="28"/>
-        </w:rPr>
-        <w:t>, i</w:t>
-      </w:r>
-      <w:r>
-        <w:rPr>
-          <w:sz w:val="28"/>
-          <w:szCs w:val="28"/>
-        </w:rPr>
-        <w:t>f we draw one item from the basket and one item from the bowl then the probability that both items will match name is 1 and this means that impurity is Zero</w:t>
-      </w:r>
-      <w:r>
-        <w:rPr>
-          <w:sz w:val="28"/>
-          <w:szCs w:val="28"/>
-        </w:rPr>
-        <w:t>.</w:t>
+        <w:t>Suppose we have a basket full of apples and a bowl full of the label “apple”, if we draw one item from the basket and one item from the bowl then the probability that both items will match name is 1 and this means that impurity is Zero.</w:t>
       </w:r>
     </w:p>
     <w:p>
@@ -3252,58 +3219,26 @@
           <w:sz w:val="28"/>
           <w:szCs w:val="28"/>
         </w:rPr>
-        <w:t xml:space="preserve"> represents the proportion of training </w:t>
-      </w:r>
-      <w:r>
+        <w:t xml:space="preserve"> represents the proportion of training observations as mentioned above. </w:t>
+      </w:r>
+    </w:p>
+    <w:p>
+      <w:pPr>
+        <w:bidi w:val="0"/>
+        <w:ind w:left="720"/>
         <w:rPr>
           <w:rFonts w:eastAsiaTheme="minorEastAsia"/>
           <w:sz w:val="28"/>
           <w:szCs w:val="28"/>
         </w:rPr>
-        <w:t>observations as mentioned above.</w:t>
-      </w:r>
+      </w:pPr>
       <w:r>
         <w:rPr>
           <w:rFonts w:eastAsiaTheme="minorEastAsia"/>
           <w:sz w:val="28"/>
           <w:szCs w:val="28"/>
         </w:rPr>
-        <w:t xml:space="preserve"> </w:t>
-      </w:r>
-    </w:p>
-    <w:p>
-      <w:pPr>
-        <w:bidi w:val="0"/>
-        <w:ind w:left="720"/>
-        <w:rPr>
-          <w:rFonts w:eastAsiaTheme="minorEastAsia"/>
-          <w:sz w:val="28"/>
-          <w:szCs w:val="28"/>
-        </w:rPr>
-      </w:pPr>
-      <w:r>
-        <w:rPr>
-          <w:rFonts w:eastAsiaTheme="minorEastAsia"/>
-          <w:sz w:val="28"/>
-          <w:szCs w:val="28"/>
-        </w:rPr>
-        <w:t>A</w:t>
-      </w:r>
-      <w:r>
-        <w:rPr>
-          <w:rFonts w:eastAsiaTheme="minorEastAsia"/>
-          <w:sz w:val="28"/>
-          <w:szCs w:val="28"/>
-        </w:rPr>
-        <w:t xml:space="preserve">nd </w:t>
-      </w:r>
-      <w:r>
-        <w:rPr>
-          <w:rFonts w:eastAsiaTheme="minorEastAsia"/>
-          <w:sz w:val="28"/>
-          <w:szCs w:val="28"/>
-        </w:rPr>
-        <w:t>since</w:t>
+        <w:t>And since</w:t>
       </w:r>
       <m:oMath>
         <m:r>
@@ -3312,15 +3247,7 @@
             <w:sz w:val="28"/>
             <w:szCs w:val="28"/>
           </w:rPr>
-          <m:t xml:space="preserve"> </m:t>
-        </m:r>
-        <m:r>
-          <w:rPr>
-            <w:rFonts w:ascii="Cambria Math" w:eastAsiaTheme="minorEastAsia" w:hAnsi="Cambria Math"/>
-            <w:sz w:val="28"/>
-            <w:szCs w:val="28"/>
-          </w:rPr>
-          <m:t>0≤</m:t>
+          <m:t xml:space="preserve"> 0≤</m:t>
         </m:r>
         <m:sSub>
           <m:sSubPr>
@@ -3890,15 +3817,7 @@
           <w:sz w:val="28"/>
           <w:szCs w:val="28"/>
         </w:rPr>
-        <w:t xml:space="preserve"> in a </w:t>
-      </w:r>
-      <w:r>
-        <w:rPr>
-          <w:rFonts w:eastAsiaTheme="minorEastAsia"/>
-          <w:sz w:val="28"/>
-          <w:szCs w:val="28"/>
-        </w:rPr>
-        <w:t>node</w:t>
+        <w:t xml:space="preserve"> in a node</w:t>
       </w:r>
     </w:p>
     <w:p>
@@ -6223,15 +6142,7 @@
               <w:sz w:val="28"/>
               <w:szCs w:val="28"/>
             </w:rPr>
-            <m:t>*0=0.69</m:t>
-          </m:r>
-          <m:r>
-            <w:rPr>
-              <w:rFonts w:ascii="Cambria Math" w:hAnsi="Cambria Math"/>
-              <w:sz w:val="28"/>
-              <w:szCs w:val="28"/>
-            </w:rPr>
-            <m:t>3</m:t>
+            <m:t>*0=0.693</m:t>
           </m:r>
         </m:oMath>
       </m:oMathPara>
@@ -6348,6 +6259,9 @@
       </w:r>
       <m:oMath>
         <m:r>
+          <m:rPr>
+            <m:sty m:val="p"/>
+          </m:rPr>
           <w:rPr>
             <w:rFonts w:ascii="Cambria Math" w:eastAsiaTheme="minorEastAsia" w:hAnsi="Cambria Math"/>
             <w:sz w:val="28"/>
@@ -7952,6 +7866,9 @@
       <m:oMathPara>
         <m:oMath>
           <m:r>
+            <m:rPr>
+              <m:sty m:val="p"/>
+            </m:rPr>
             <w:rPr>
               <w:rFonts w:ascii="Cambria Math" w:eastAsiaTheme="minorEastAsia" w:hAnsi="Cambria Math"/>
               <w:sz w:val="28"/>
@@ -9049,6 +8966,9 @@
       <m:oMathPara>
         <m:oMath>
           <m:r>
+            <m:rPr>
+              <m:sty m:val="p"/>
+            </m:rPr>
             <w:rPr>
               <w:rFonts w:ascii="Cambria Math" w:eastAsiaTheme="minorEastAsia" w:hAnsi="Cambria Math"/>
               <w:sz w:val="28"/>
@@ -10809,6 +10729,9 @@
       </w:r>
       <m:oMath>
         <m:r>
+          <m:rPr>
+            <m:sty m:val="p"/>
+          </m:rPr>
           <w:rPr>
             <w:rFonts w:ascii="Cambria Math" w:eastAsiaTheme="minorEastAsia" w:hAnsi="Cambria Math"/>
             <w:sz w:val="28"/>
@@ -12125,6 +12048,9 @@
       <m:oMathPara>
         <m:oMath>
           <m:r>
+            <m:rPr>
+              <m:sty m:val="p"/>
+            </m:rPr>
             <w:rPr>
               <w:rFonts w:ascii="Cambria Math" w:eastAsiaTheme="minorEastAsia" w:hAnsi="Cambria Math"/>
               <w:sz w:val="28"/>
@@ -12947,6 +12873,9 @@
       <m:oMathPara>
         <m:oMath>
           <m:r>
+            <m:rPr>
+              <m:sty m:val="p"/>
+            </m:rPr>
             <w:rPr>
               <w:rFonts w:ascii="Cambria Math" w:eastAsiaTheme="minorEastAsia" w:hAnsi="Cambria Math"/>
               <w:sz w:val="28"/>
@@ -16829,14 +16758,7 @@
           <w:sz w:val="28"/>
           <w:szCs w:val="28"/>
         </w:rPr>
-        <w:t>By using the python interpreter and importing many modules in python such as [</w:t>
-      </w:r>
-      <w:r>
-        <w:rPr>
-          <w:sz w:val="28"/>
-          <w:szCs w:val="28"/>
-        </w:rPr>
-        <w:t>“</w:t>
+        <w:t>By using the python interpreter and importing many modules in python such as [“</w:t>
       </w:r>
       <w:proofErr w:type="spellStart"/>
       <w:r>
@@ -16852,21 +16774,7 @@
           <w:sz w:val="28"/>
           <w:szCs w:val="28"/>
         </w:rPr>
-        <w:t>”</w:t>
-      </w:r>
-      <w:r>
-        <w:rPr>
-          <w:sz w:val="28"/>
-          <w:szCs w:val="28"/>
-        </w:rPr>
-        <w:t xml:space="preserve">, </w:t>
-      </w:r>
-      <w:r>
-        <w:rPr>
-          <w:sz w:val="28"/>
-          <w:szCs w:val="28"/>
-        </w:rPr>
-        <w:t>“</w:t>
+        <w:t>”, “</w:t>
       </w:r>
       <w:proofErr w:type="spellStart"/>
       <w:r>
@@ -16882,49 +16790,7 @@
           <w:sz w:val="28"/>
           <w:szCs w:val="28"/>
         </w:rPr>
-        <w:t>”</w:t>
-      </w:r>
-      <w:r>
-        <w:rPr>
-          <w:sz w:val="28"/>
-          <w:szCs w:val="28"/>
-        </w:rPr>
-        <w:t xml:space="preserve">, </w:t>
-      </w:r>
-      <w:r>
-        <w:rPr>
-          <w:sz w:val="28"/>
-          <w:szCs w:val="28"/>
-        </w:rPr>
-        <w:t>“</w:t>
-      </w:r>
-      <w:r>
-        <w:rPr>
-          <w:sz w:val="28"/>
-          <w:szCs w:val="28"/>
-        </w:rPr>
-        <w:t>Pandas</w:t>
-      </w:r>
-      <w:r>
-        <w:rPr>
-          <w:sz w:val="28"/>
-          <w:szCs w:val="28"/>
-        </w:rPr>
-        <w:t>”</w:t>
-      </w:r>
-      <w:r>
-        <w:rPr>
-          <w:sz w:val="28"/>
-          <w:szCs w:val="28"/>
-        </w:rPr>
-        <w:t xml:space="preserve">, </w:t>
-      </w:r>
-      <w:r>
-        <w:rPr>
-          <w:sz w:val="28"/>
-          <w:szCs w:val="28"/>
-        </w:rPr>
-        <w:t>“</w:t>
+        <w:t>”, “Pandas”, “</w:t>
       </w:r>
       <w:proofErr w:type="spellStart"/>
       <w:r>
@@ -16940,21 +16806,7 @@
           <w:sz w:val="28"/>
           <w:szCs w:val="28"/>
         </w:rPr>
-        <w:t>”</w:t>
-      </w:r>
-      <w:r>
-        <w:rPr>
-          <w:sz w:val="28"/>
-          <w:szCs w:val="28"/>
-        </w:rPr>
-        <w:t xml:space="preserve">, </w:t>
-      </w:r>
-      <w:r>
-        <w:rPr>
-          <w:sz w:val="28"/>
-          <w:szCs w:val="28"/>
-        </w:rPr>
-        <w:t>“</w:t>
+        <w:t>”, “</w:t>
       </w:r>
       <w:proofErr w:type="spellStart"/>
       <w:r>
@@ -16970,21 +16822,7 @@
           <w:sz w:val="28"/>
           <w:szCs w:val="28"/>
         </w:rPr>
-        <w:t>-learn</w:t>
-      </w:r>
-      <w:r>
-        <w:rPr>
-          <w:sz w:val="28"/>
-          <w:szCs w:val="28"/>
-        </w:rPr>
-        <w:t>”</w:t>
-      </w:r>
-      <w:r>
-        <w:rPr>
-          <w:sz w:val="28"/>
-          <w:szCs w:val="28"/>
-        </w:rPr>
-        <w:t>, etc.], we were able to establish connection and read the dataset using the .read.csv() built-in function in pandas to first read our dataset and .head(10) to look at our dataset and it looks like this.</w:t>
+        <w:t>-learn”, etc.], we were able to establish connection and read the dataset using the .read.csv() built-in function in pandas to first read our dataset and .head(10) to look at our dataset and it looks like this.</w:t>
       </w:r>
     </w:p>
     <w:p>
@@ -17097,28 +16935,7 @@
           <w:sz w:val="28"/>
           <w:szCs w:val="28"/>
         </w:rPr>
-        <w:t>“</w:t>
-      </w:r>
-      <w:r>
-        <w:rPr>
-          <w:sz w:val="28"/>
-          <w:szCs w:val="28"/>
-        </w:rPr>
-        <w:t>Age</w:t>
-      </w:r>
-      <w:r>
-        <w:rPr>
-          <w:sz w:val="28"/>
-          <w:szCs w:val="28"/>
-        </w:rPr>
-        <w:t>”</w:t>
-      </w:r>
-      <w:r>
-        <w:rPr>
-          <w:sz w:val="28"/>
-          <w:szCs w:val="28"/>
-        </w:rPr>
-        <w:t>: this column represents the ages of patients.</w:t>
+        <w:t>“Age”: this column represents the ages of patients.</w:t>
       </w:r>
     </w:p>
     <w:p>
@@ -17140,28 +16957,7 @@
           <w:sz w:val="28"/>
           <w:szCs w:val="28"/>
         </w:rPr>
-        <w:t>“</w:t>
-      </w:r>
-      <w:r>
-        <w:rPr>
-          <w:sz w:val="28"/>
-          <w:szCs w:val="28"/>
-        </w:rPr>
-        <w:t>Sex</w:t>
-      </w:r>
-      <w:r>
-        <w:rPr>
-          <w:sz w:val="28"/>
-          <w:szCs w:val="28"/>
-        </w:rPr>
-        <w:t>”</w:t>
-      </w:r>
-      <w:r>
-        <w:rPr>
-          <w:sz w:val="28"/>
-          <w:szCs w:val="28"/>
-        </w:rPr>
-        <w:t>: this column represents the sex of patients of 1 being a male and 0 being a female.</w:t>
+        <w:t>“Sex”: this column represents the sex of patients of 1 being a male and 0 being a female.</w:t>
       </w:r>
     </w:p>
     <w:p>
@@ -17199,14 +16995,7 @@
           <w:sz w:val="28"/>
           <w:szCs w:val="28"/>
         </w:rPr>
-        <w:t>”</w:t>
-      </w:r>
-      <w:r>
-        <w:rPr>
-          <w:sz w:val="28"/>
-          <w:szCs w:val="28"/>
-        </w:rPr>
-        <w:t>: this column represents the patients on a scale from 1 to 3, 3 being the highest in severity.</w:t>
+        <w:t>”: this column represents the patients on a scale from 1 to 3, 3 being the highest in severity.</w:t>
       </w:r>
     </w:p>
     <w:p>
@@ -17244,14 +17033,7 @@
           <w:sz w:val="28"/>
           <w:szCs w:val="28"/>
         </w:rPr>
-        <w:t>”</w:t>
-      </w:r>
-      <w:r>
-        <w:rPr>
-          <w:sz w:val="28"/>
-          <w:szCs w:val="28"/>
-        </w:rPr>
-        <w:t>: this column represents the resting blood pressure (measured in mm Hg).</w:t>
+        <w:t>”: this column represents the resting blood pressure (measured in mm Hg).</w:t>
       </w:r>
     </w:p>
     <w:p>
@@ -17289,14 +17071,7 @@
           <w:sz w:val="28"/>
           <w:szCs w:val="28"/>
         </w:rPr>
-        <w:t>”</w:t>
-      </w:r>
-      <w:r>
-        <w:rPr>
-          <w:sz w:val="28"/>
-          <w:szCs w:val="28"/>
-        </w:rPr>
-        <w:t>: this column represents the cholesterol reading (measured in mg/dl)</w:t>
+        <w:t>”: this column represents the cholesterol reading (measured in mg/dl)</w:t>
       </w:r>
     </w:p>
     <w:p>
@@ -17334,14 +17109,7 @@
           <w:sz w:val="28"/>
           <w:szCs w:val="28"/>
         </w:rPr>
-        <w:t>”</w:t>
-      </w:r>
-      <w:r>
-        <w:rPr>
-          <w:sz w:val="28"/>
-          <w:szCs w:val="28"/>
-        </w:rPr>
-        <w:t>: this column represents the fasting blood sugar being more than 120 mg/dl refers to value 1 and 0 value for being less than or equal to 120.</w:t>
+        <w:t>”: this column represents the fasting blood sugar being more than 120 mg/dl refers to value 1 and 0 value for being less than or equal to 120.</w:t>
       </w:r>
     </w:p>
     <w:p>
@@ -17380,14 +17148,7 @@
           <w:sz w:val="28"/>
           <w:szCs w:val="28"/>
         </w:rPr>
-        <w:t>”</w:t>
-      </w:r>
-      <w:r>
-        <w:rPr>
-          <w:sz w:val="28"/>
-          <w:szCs w:val="28"/>
-        </w:rPr>
-        <w:t>: this column represents resting electrocardiographic results.</w:t>
+        <w:t>”: this column represents resting electrocardiographic results.</w:t>
       </w:r>
     </w:p>
     <w:p>
@@ -17425,14 +17186,7 @@
           <w:sz w:val="28"/>
           <w:szCs w:val="28"/>
         </w:rPr>
-        <w:t>”</w:t>
-      </w:r>
-      <w:r>
-        <w:rPr>
-          <w:sz w:val="28"/>
-          <w:szCs w:val="28"/>
-        </w:rPr>
-        <w:t>: this column represents maximum heart rate achieved.</w:t>
+        <w:t>”: this column represents maximum heart rate achieved.</w:t>
       </w:r>
     </w:p>
     <w:p>
@@ -17470,14 +17224,7 @@
           <w:sz w:val="28"/>
           <w:szCs w:val="28"/>
         </w:rPr>
-        <w:t>”</w:t>
-      </w:r>
-      <w:r>
-        <w:rPr>
-          <w:sz w:val="28"/>
-          <w:szCs w:val="28"/>
-        </w:rPr>
-        <w:t>: this column represents exercise induced angina being 1 for yes and 0 for no.</w:t>
+        <w:t>”: this column represents exercise induced angina being 1 for yes and 0 for no.</w:t>
       </w:r>
     </w:p>
     <w:p>
@@ -17515,14 +17262,7 @@
           <w:sz w:val="28"/>
           <w:szCs w:val="28"/>
         </w:rPr>
-        <w:t>”</w:t>
-      </w:r>
-      <w:r>
-        <w:rPr>
-          <w:sz w:val="28"/>
-          <w:szCs w:val="28"/>
-        </w:rPr>
-        <w:t>: ST depression induced by exercise ST segment.</w:t>
+        <w:t>”: ST depression induced by exercise ST segment.</w:t>
       </w:r>
     </w:p>
     <w:p>
@@ -17544,28 +17284,7 @@
           <w:sz w:val="28"/>
           <w:szCs w:val="28"/>
         </w:rPr>
-        <w:t>“</w:t>
-      </w:r>
-      <w:r>
-        <w:rPr>
-          <w:sz w:val="28"/>
-          <w:szCs w:val="28"/>
-        </w:rPr>
-        <w:t>Slope</w:t>
-      </w:r>
-      <w:r>
-        <w:rPr>
-          <w:sz w:val="28"/>
-          <w:szCs w:val="28"/>
-        </w:rPr>
-        <w:t>”</w:t>
-      </w:r>
-      <w:r>
-        <w:rPr>
-          <w:sz w:val="28"/>
-          <w:szCs w:val="28"/>
-        </w:rPr>
-        <w:t>: this column represents the slope of the peak exercise ST segment.</w:t>
+        <w:t>“Slope”: this column represents the slope of the peak exercise ST segment.</w:t>
       </w:r>
     </w:p>
     <w:p>
@@ -17587,28 +17306,7 @@
           <w:sz w:val="28"/>
           <w:szCs w:val="28"/>
         </w:rPr>
-        <w:t>“</w:t>
-      </w:r>
-      <w:r>
-        <w:rPr>
-          <w:sz w:val="28"/>
-          <w:szCs w:val="28"/>
-        </w:rPr>
-        <w:t>Ca</w:t>
-      </w:r>
-      <w:r>
-        <w:rPr>
-          <w:sz w:val="28"/>
-          <w:szCs w:val="28"/>
-        </w:rPr>
-        <w:t>”</w:t>
-      </w:r>
-      <w:r>
-        <w:rPr>
-          <w:sz w:val="28"/>
-          <w:szCs w:val="28"/>
-        </w:rPr>
-        <w:t>: this column represents the number of major vessels ranging from 0 to 3 which are colored by fluoroscopy.</w:t>
+        <w:t>“Ca”: this column represents the number of major vessels ranging from 0 to 3 which are colored by fluoroscopy.</w:t>
       </w:r>
     </w:p>
     <w:p>
@@ -17646,14 +17344,7 @@
           <w:sz w:val="28"/>
           <w:szCs w:val="28"/>
         </w:rPr>
-        <w:t>”</w:t>
-      </w:r>
-      <w:r>
-        <w:rPr>
-          <w:sz w:val="28"/>
-          <w:szCs w:val="28"/>
-        </w:rPr>
-        <w:t>: this column represents normality of thalassemia an inherited blood disorder being 1 for normal, 2 for fixed defect, 3 for reversible defect.</w:t>
+        <w:t>”: this column represents normality of thalassemia an inherited blood disorder being 1 for normal, 2 for fixed defect, 3 for reversible defect.</w:t>
       </w:r>
     </w:p>
     <w:p>
@@ -17675,28 +17366,7 @@
           <w:sz w:val="28"/>
           <w:szCs w:val="28"/>
         </w:rPr>
-        <w:t>“</w:t>
-      </w:r>
-      <w:r>
-        <w:rPr>
-          <w:sz w:val="28"/>
-          <w:szCs w:val="28"/>
-        </w:rPr>
-        <w:t>Target</w:t>
-      </w:r>
-      <w:r>
-        <w:rPr>
-          <w:sz w:val="28"/>
-          <w:szCs w:val="28"/>
-        </w:rPr>
-        <w:t>”</w:t>
-      </w:r>
-      <w:r>
-        <w:rPr>
-          <w:sz w:val="28"/>
-          <w:szCs w:val="28"/>
-        </w:rPr>
-        <w:t>: this column represents if the patients were diagnosed with heart disease or not being 1 for positive and 0 for negative results.</w:t>
+        <w:t>“Target”: this column represents if the patients were diagnosed with heart disease or not being 1 for positive and 0 for negative results.</w:t>
       </w:r>
     </w:p>
     <w:p>
@@ -18058,7 +17728,65 @@
           <w:sz w:val="28"/>
           <w:szCs w:val="28"/>
         </w:rPr>
-        <w:t>An additional measure which is the standard deviation calculates at 9.08.</w:t>
+        <w:t>The outliers are (27.25,81.25)</w:t>
+      </w:r>
+    </w:p>
+    <w:p>
+      <w:pPr>
+        <w:pStyle w:val="ListParagraph"/>
+        <w:numPr>
+          <w:ilvl w:val="0"/>
+          <w:numId w:val="38"/>
+        </w:numPr>
+        <w:bidi w:val="0"/>
+        <w:spacing w:after="160" w:line="259" w:lineRule="auto"/>
+        <w:rPr>
+          <w:sz w:val="28"/>
+          <w:szCs w:val="28"/>
+        </w:rPr>
+      </w:pPr>
+      <w:r>
+        <w:rPr>
+          <w:sz w:val="28"/>
+          <w:szCs w:val="28"/>
+        </w:rPr>
+        <w:t>T</w:t>
+      </w:r>
+      <w:r>
+        <w:rPr>
+          <w:sz w:val="28"/>
+          <w:szCs w:val="28"/>
+        </w:rPr>
+        <w:t>he standard deviation calculates at 9.08.</w:t>
+      </w:r>
+    </w:p>
+    <w:p>
+      <w:pPr>
+        <w:pStyle w:val="ListParagraph"/>
+        <w:numPr>
+          <w:ilvl w:val="0"/>
+          <w:numId w:val="38"/>
+        </w:numPr>
+        <w:bidi w:val="0"/>
+        <w:spacing w:after="160" w:line="259" w:lineRule="auto"/>
+        <w:rPr>
+          <w:sz w:val="28"/>
+          <w:szCs w:val="28"/>
+        </w:rPr>
+      </w:pPr>
+      <w:r>
+        <w:rPr>
+          <w:sz w:val="28"/>
+          <w:szCs w:val="28"/>
+        </w:rPr>
+        <w:t xml:space="preserve">The Variance is </w:t>
+      </w:r>
+      <w:r>
+        <w:rPr>
+          <w:sz w:val="28"/>
+          <w:szCs w:val="28"/>
+        </w:rPr>
+        <w:t>82.44</w:t>
       </w:r>
     </w:p>
     <w:p>
@@ -18295,6 +18023,7 @@
           <w:sz w:val="28"/>
           <w:szCs w:val="28"/>
         </w:rPr>
+        <w:lastRenderedPageBreak/>
         <w:t>Now that we’ve generated the shape we can now look at the boxplots of the given attributes.</w:t>
       </w:r>
     </w:p>
@@ -18312,7 +18041,6 @@
           <w:sz w:val="28"/>
           <w:szCs w:val="28"/>
         </w:rPr>
-        <w:lastRenderedPageBreak/>
         <w:drawing>
           <wp:inline distT="0" distB="0" distL="0" distR="0" wp14:anchorId="2592316D" wp14:editId="747EFA90">
             <wp:extent cx="5943600" cy="1670050"/>
@@ -18562,7 +18290,58 @@
           <w:sz w:val="28"/>
           <w:szCs w:val="28"/>
         </w:rPr>
-        <w:t>Additional measure of standard deviation is 1.032</w:t>
+        <w:t>Outliers are (-3,5)</w:t>
+      </w:r>
+    </w:p>
+    <w:p>
+      <w:pPr>
+        <w:pStyle w:val="ListParagraph"/>
+        <w:numPr>
+          <w:ilvl w:val="1"/>
+          <w:numId w:val="39"/>
+        </w:numPr>
+        <w:bidi w:val="0"/>
+        <w:spacing w:after="160" w:line="259" w:lineRule="auto"/>
+        <w:rPr>
+          <w:sz w:val="28"/>
+          <w:szCs w:val="28"/>
+        </w:rPr>
+      </w:pPr>
+      <w:r>
+        <w:rPr>
+          <w:sz w:val="28"/>
+          <w:szCs w:val="28"/>
+        </w:rPr>
+        <w:t>standard deviation is 1.032</w:t>
+      </w:r>
+    </w:p>
+    <w:p>
+      <w:pPr>
+        <w:pStyle w:val="ListParagraph"/>
+        <w:numPr>
+          <w:ilvl w:val="1"/>
+          <w:numId w:val="39"/>
+        </w:numPr>
+        <w:bidi w:val="0"/>
+        <w:spacing w:after="160" w:line="259" w:lineRule="auto"/>
+        <w:rPr>
+          <w:sz w:val="28"/>
+          <w:szCs w:val="28"/>
+        </w:rPr>
+      </w:pPr>
+      <w:r>
+        <w:rPr>
+          <w:sz w:val="28"/>
+          <w:szCs w:val="28"/>
+        </w:rPr>
+        <w:t>Variance is</w:t>
+      </w:r>
+      <w:r>
+        <w:rPr>
+          <w:sz w:val="28"/>
+          <w:szCs w:val="28"/>
+        </w:rPr>
+        <w:t xml:space="preserve"> 1.06</w:t>
       </w:r>
     </w:p>
     <w:p>
@@ -18739,7 +18518,58 @@
           <w:sz w:val="28"/>
           <w:szCs w:val="28"/>
         </w:rPr>
-        <w:t>Additional measure of standard deviation is 51.83</w:t>
+        <w:t>Outliers are (115.75,369.75)</w:t>
+      </w:r>
+    </w:p>
+    <w:p>
+      <w:pPr>
+        <w:pStyle w:val="ListParagraph"/>
+        <w:numPr>
+          <w:ilvl w:val="1"/>
+          <w:numId w:val="39"/>
+        </w:numPr>
+        <w:bidi w:val="0"/>
+        <w:spacing w:after="160" w:line="259" w:lineRule="auto"/>
+        <w:rPr>
+          <w:sz w:val="28"/>
+          <w:szCs w:val="28"/>
+        </w:rPr>
+      </w:pPr>
+      <w:r>
+        <w:rPr>
+          <w:sz w:val="28"/>
+          <w:szCs w:val="28"/>
+        </w:rPr>
+        <w:t>standard deviation is 51.83</w:t>
+      </w:r>
+    </w:p>
+    <w:p>
+      <w:pPr>
+        <w:pStyle w:val="ListParagraph"/>
+        <w:numPr>
+          <w:ilvl w:val="1"/>
+          <w:numId w:val="39"/>
+        </w:numPr>
+        <w:bidi w:val="0"/>
+        <w:spacing w:after="160" w:line="259" w:lineRule="auto"/>
+        <w:rPr>
+          <w:sz w:val="28"/>
+          <w:szCs w:val="28"/>
+        </w:rPr>
+      </w:pPr>
+      <w:r>
+        <w:rPr>
+          <w:sz w:val="28"/>
+          <w:szCs w:val="28"/>
+        </w:rPr>
+        <w:t>Variance is</w:t>
+      </w:r>
+      <w:r>
+        <w:rPr>
+          <w:sz w:val="28"/>
+          <w:szCs w:val="28"/>
+        </w:rPr>
+        <w:t xml:space="preserve"> 2,686.34</w:t>
       </w:r>
     </w:p>
     <w:p>
@@ -18872,6 +18702,7 @@
           <w:sz w:val="28"/>
           <w:szCs w:val="28"/>
         </w:rPr>
+        <w:lastRenderedPageBreak/>
         <w:t>Maximum and third quartile are 3</w:t>
       </w:r>
     </w:p>
@@ -18894,7 +18725,79 @@
           <w:sz w:val="28"/>
           <w:szCs w:val="28"/>
         </w:rPr>
-        <w:t>Additional measure of 0.612</w:t>
+        <w:t>Outliers are (0.5,4.5)</w:t>
+      </w:r>
+    </w:p>
+    <w:p>
+      <w:pPr>
+        <w:pStyle w:val="ListParagraph"/>
+        <w:numPr>
+          <w:ilvl w:val="1"/>
+          <w:numId w:val="39"/>
+        </w:numPr>
+        <w:bidi w:val="0"/>
+        <w:spacing w:after="160" w:line="259" w:lineRule="auto"/>
+        <w:rPr>
+          <w:sz w:val="28"/>
+          <w:szCs w:val="28"/>
+        </w:rPr>
+      </w:pPr>
+      <w:r>
+        <w:rPr>
+          <w:sz w:val="28"/>
+          <w:szCs w:val="28"/>
+        </w:rPr>
+        <w:t>Standard deviation</w:t>
+      </w:r>
+      <w:r>
+        <w:rPr>
+          <w:sz w:val="28"/>
+          <w:szCs w:val="28"/>
+        </w:rPr>
+        <w:t xml:space="preserve"> </w:t>
+      </w:r>
+      <w:r>
+        <w:rPr>
+          <w:sz w:val="28"/>
+          <w:szCs w:val="28"/>
+        </w:rPr>
+        <w:t xml:space="preserve">is </w:t>
+      </w:r>
+      <w:r>
+        <w:rPr>
+          <w:sz w:val="28"/>
+          <w:szCs w:val="28"/>
+        </w:rPr>
+        <w:t>0.612</w:t>
+      </w:r>
+    </w:p>
+    <w:p>
+      <w:pPr>
+        <w:pStyle w:val="ListParagraph"/>
+        <w:numPr>
+          <w:ilvl w:val="1"/>
+          <w:numId w:val="39"/>
+        </w:numPr>
+        <w:bidi w:val="0"/>
+        <w:spacing w:after="160" w:line="259" w:lineRule="auto"/>
+        <w:rPr>
+          <w:sz w:val="28"/>
+          <w:szCs w:val="28"/>
+        </w:rPr>
+      </w:pPr>
+      <w:r>
+        <w:rPr>
+          <w:sz w:val="28"/>
+          <w:szCs w:val="28"/>
+        </w:rPr>
+        <w:t xml:space="preserve">Variance is </w:t>
+      </w:r>
+      <w:r>
+        <w:rPr>
+          <w:sz w:val="28"/>
+          <w:szCs w:val="28"/>
+        </w:rPr>
+        <w:t>0.374</w:t>
       </w:r>
     </w:p>
     <w:p>
@@ -19049,7 +18952,6 @@
           <w:sz w:val="28"/>
           <w:szCs w:val="28"/>
         </w:rPr>
-        <w:lastRenderedPageBreak/>
         <w:t>First and third quartiles are 133.5 and 166</w:t>
       </w:r>
     </w:p>
@@ -19072,7 +18974,65 @@
           <w:sz w:val="28"/>
           <w:szCs w:val="28"/>
         </w:rPr>
-        <w:t>Additional measure of standard deviation is 22.905</w:t>
+        <w:t>Outliers are (84.75,214.75)</w:t>
+      </w:r>
+    </w:p>
+    <w:p>
+      <w:pPr>
+        <w:pStyle w:val="ListParagraph"/>
+        <w:numPr>
+          <w:ilvl w:val="1"/>
+          <w:numId w:val="39"/>
+        </w:numPr>
+        <w:bidi w:val="0"/>
+        <w:spacing w:after="160" w:line="259" w:lineRule="auto"/>
+        <w:rPr>
+          <w:sz w:val="28"/>
+          <w:szCs w:val="28"/>
+        </w:rPr>
+      </w:pPr>
+      <w:r>
+        <w:rPr>
+          <w:sz w:val="28"/>
+          <w:szCs w:val="28"/>
+        </w:rPr>
+        <w:t>S</w:t>
+      </w:r>
+      <w:r>
+        <w:rPr>
+          <w:sz w:val="28"/>
+          <w:szCs w:val="28"/>
+        </w:rPr>
+        <w:t>tandard deviation is 22.905</w:t>
+      </w:r>
+    </w:p>
+    <w:p>
+      <w:pPr>
+        <w:pStyle w:val="ListParagraph"/>
+        <w:numPr>
+          <w:ilvl w:val="1"/>
+          <w:numId w:val="39"/>
+        </w:numPr>
+        <w:bidi w:val="0"/>
+        <w:spacing w:after="160" w:line="259" w:lineRule="auto"/>
+        <w:rPr>
+          <w:sz w:val="28"/>
+          <w:szCs w:val="28"/>
+        </w:rPr>
+      </w:pPr>
+      <w:r>
+        <w:rPr>
+          <w:sz w:val="28"/>
+          <w:szCs w:val="28"/>
+        </w:rPr>
+        <w:t>Variance is</w:t>
+      </w:r>
+      <w:r>
+        <w:rPr>
+          <w:sz w:val="28"/>
+          <w:szCs w:val="28"/>
+        </w:rPr>
+        <w:t xml:space="preserve"> 524.63</w:t>
       </w:r>
     </w:p>
     <w:p>
@@ -19120,37 +19080,34 @@
           <w:sz w:val="28"/>
           <w:szCs w:val="28"/>
         </w:rPr>
-        <w:t>Using a heat-map we can find the correlation as figured below.</w:t>
-      </w:r>
-    </w:p>
-    <w:p>
-      <w:pPr>
-        <w:bidi w:val="0"/>
+        <w:t>Using a heat-map we can find th</w:t>
+      </w:r>
+      <w:r>
+        <w:rPr>
+          <w:sz w:val="28"/>
+          <w:szCs w:val="28"/>
+        </w:rPr>
+        <w:t>e correlation as figured below.</w:t>
+      </w:r>
+    </w:p>
+    <w:p>
+      <w:pPr>
+        <w:bidi w:val="0"/>
+        <w:rPr>
+          <w:sz w:val="28"/>
+          <w:szCs w:val="28"/>
+        </w:rPr>
+      </w:pPr>
+      <w:r>
         <w:rPr>
           <w:noProof/>
           <w:sz w:val="28"/>
           <w:szCs w:val="28"/>
         </w:rPr>
-      </w:pPr>
-    </w:p>
-    <w:p>
-      <w:pPr>
-        <w:bidi w:val="0"/>
-        <w:rPr>
-          <w:sz w:val="28"/>
-          <w:szCs w:val="28"/>
-        </w:rPr>
-      </w:pPr>
-      <w:r>
-        <w:rPr>
-          <w:noProof/>
-          <w:sz w:val="28"/>
-          <w:szCs w:val="28"/>
-        </w:rPr>
         <w:drawing>
-          <wp:inline distT="0" distB="0" distL="0" distR="0" wp14:anchorId="465F4998" wp14:editId="5097199E">
-            <wp:extent cx="5943600" cy="4701540"/>
-            <wp:effectExtent l="0" t="0" r="0" b="3810"/>
+          <wp:inline distT="0" distB="0" distL="0" distR="0" wp14:anchorId="465F4998" wp14:editId="3C27005D">
+            <wp:extent cx="5943600" cy="3909060"/>
+            <wp:effectExtent l="0" t="0" r="0" b="0"/>
             <wp:docPr id="6" name="Picture 6"/>
             <wp:cNvGraphicFramePr>
               <a:graphicFrameLocks xmlns:a="http://schemas.openxmlformats.org/drawingml/2006/main" noChangeAspect="1"/>
@@ -19177,7 +19134,7 @@
                   <pic:spPr>
                     <a:xfrm>
                       <a:off x="0" y="0"/>
-                      <a:ext cx="5943600" cy="4701540"/>
+                      <a:ext cx="5943600" cy="3909060"/>
                     </a:xfrm>
                     <a:prstGeom prst="rect">
                       <a:avLst/>
@@ -19198,20 +19155,12 @@
           <w:szCs w:val="28"/>
         </w:rPr>
       </w:pPr>
-    </w:p>
-    <w:p>
-      <w:pPr>
-        <w:bidi w:val="0"/>
-        <w:rPr>
-          <w:sz w:val="28"/>
-          <w:szCs w:val="28"/>
-        </w:rPr>
-      </w:pPr>
-      <w:r>
-        <w:rPr>
-          <w:sz w:val="28"/>
-          <w:szCs w:val="28"/>
-        </w:rPr>
+      <w:r>
+        <w:rPr>
+          <w:sz w:val="28"/>
+          <w:szCs w:val="28"/>
+        </w:rPr>
+        <w:lastRenderedPageBreak/>
         <w:t xml:space="preserve">From the above figure we realize that </w:t>
       </w:r>
       <w:r>
@@ -19347,7 +19296,6 @@
           <w:sz w:val="28"/>
           <w:szCs w:val="28"/>
         </w:rPr>
-        <w:lastRenderedPageBreak/>
         <w:drawing>
           <wp:inline distT="0" distB="0" distL="0" distR="0" wp14:anchorId="4FBEB497" wp14:editId="6222D7CD">
             <wp:extent cx="5692633" cy="1707028"/>
@@ -19569,6 +19517,7 @@
           <w:sz w:val="28"/>
           <w:szCs w:val="28"/>
         </w:rPr>
+        <w:lastRenderedPageBreak/>
         <w:t>At exploring these models we finally reached the importance of each attribute using a plot bar to use them in our tree as figured below.</w:t>
       </w:r>
     </w:p>
@@ -19595,7 +19544,6 @@
           <w:sz w:val="28"/>
           <w:szCs w:val="28"/>
         </w:rPr>
-        <w:lastRenderedPageBreak/>
         <w:drawing>
           <wp:inline distT="0" distB="0" distL="0" distR="0" wp14:anchorId="6DBDB03B" wp14:editId="211EC2B1">
             <wp:extent cx="5676265" cy="2354580"/>
@@ -19773,6 +19721,7 @@
           <w:sz w:val="28"/>
           <w:szCs w:val="28"/>
         </w:rPr>
+        <w:lastRenderedPageBreak/>
         <w:t>So,</w:t>
       </w:r>
       <w:r>
@@ -19806,7 +19755,6 @@
           <w:sz w:val="28"/>
           <w:szCs w:val="28"/>
         </w:rPr>
-        <w:lastRenderedPageBreak/>
         <w:t>We first mentioned the definition of decision trees and their structure and phases then we explained the multiple algorithms such as ID3 and CART and C4.5, and we explained the information gain what it is and when we use it, and we also demonstrated entropy and the Gini-Index.</w:t>
       </w:r>
     </w:p>
@@ -19823,14 +19771,7 @@
           <w:sz w:val="28"/>
           <w:szCs w:val="28"/>
         </w:rPr>
-        <w:t>After that we solved an example and drew our first decision tree</w:t>
-      </w:r>
-      <w:r>
-        <w:rPr>
-          <w:sz w:val="28"/>
-          <w:szCs w:val="28"/>
-        </w:rPr>
-        <w:t>.</w:t>
+        <w:t>After that we solved an example and drew our first decision tree.</w:t>
       </w:r>
     </w:p>
     <w:p>
@@ -19943,6 +19884,8 @@
           <w:t>https://github.com/yeimsf/HD-DataSet</w:t>
         </w:r>
       </w:hyperlink>
+      <w:bookmarkStart w:id="8" w:name="_GoBack"/>
+      <w:bookmarkEnd w:id="8"/>
     </w:p>
     <w:p>
       <w:pPr>
@@ -20198,8 +20141,6 @@
           <w:szCs w:val="24"/>
         </w:rPr>
       </w:pPr>
-      <w:bookmarkStart w:id="8" w:name="_GoBack"/>
-      <w:bookmarkEnd w:id="8"/>
     </w:p>
     <w:p>
       <w:pPr>
@@ -20263,7 +20204,6 @@
         <w:docPartUnique/>
       </w:docPartObj>
     </w:sdtPr>
-    <w:sdtEndPr/>
     <w:sdtContent>
       <w:sdt>
         <w:sdtPr>
@@ -20276,7 +20216,6 @@
             <w:docPartUnique/>
           </w:docPartObj>
         </w:sdtPr>
-        <w:sdtEndPr/>
         <w:sdtContent>
           <w:p>
             <w:pPr>
@@ -24602,7 +24541,6 @@
   <w:style w:type="character" w:default="1" w:styleId="DefaultParagraphFont">
     <w:name w:val="Default Paragraph Font"/>
     <w:uiPriority w:val="1"/>
-    <w:semiHidden/>
     <w:unhideWhenUsed/>
   </w:style>
   <w:style w:type="table" w:default="1" w:styleId="TableNormal">
@@ -25189,7 +25127,7 @@
 </file>
 
 <file path=customXml/itemProps1.xml><?xml version="1.0" encoding="utf-8"?>
-<ds:datastoreItem xmlns:ds="http://schemas.openxmlformats.org/officeDocument/2006/customXml" ds:itemID="{4BC41BFD-4624-426D-9673-EE0394136009}">
+<ds:datastoreItem xmlns:ds="http://schemas.openxmlformats.org/officeDocument/2006/customXml" ds:itemID="{EA7200A9-DCA0-4D57-A745-E19A7A4F02FE}">
   <ds:schemaRefs>
     <ds:schemaRef ds:uri="http://schemas.openxmlformats.org/officeDocument/2006/bibliography"/>
   </ds:schemaRefs>

</xml_diff>